<commit_message>
adding term in the add article page
</commit_message>
<xml_diff>
--- a/src/main/resources/static/wordFiles/COMP 1787 Coursework 23-24 T2.docx
+++ b/src/main/resources/static/wordFiles/COMP 1787 Coursework 23-24 T2.docx
@@ -46,7 +46,6 @@
                 <w:rFonts w:asciiTheme="minorHAnsi" w:hAnsiTheme="minorHAnsi" w:cstheme="minorHAnsi"/>
                 <w:b/>
                 <w:color w:val="000000"/>
-                <w:sz w:val="22"/>
               </w:rPr>
             </w:pPr>
             <w:r>
@@ -79,7 +78,6 @@
                 <w:rFonts w:asciiTheme="minorHAnsi" w:hAnsiTheme="minorHAnsi" w:cstheme="minorHAnsi"/>
                 <w:b/>
                 <w:color w:val="000000"/>
-                <w:sz w:val="22"/>
               </w:rPr>
             </w:pPr>
             <w:r>
@@ -111,7 +109,6 @@
                 <w:rFonts w:asciiTheme="minorHAnsi" w:hAnsiTheme="minorHAnsi" w:cstheme="minorHAnsi"/>
                 <w:b/>
                 <w:color w:val="000000"/>
-                <w:sz w:val="22"/>
               </w:rPr>
             </w:pPr>
             <w:r>
@@ -148,7 +145,6 @@
                 <w:rFonts w:asciiTheme="minorHAnsi" w:hAnsiTheme="minorHAnsi" w:cstheme="minorHAnsi"/>
                 <w:b/>
                 <w:color w:val="000000"/>
-                <w:sz w:val="22"/>
               </w:rPr>
             </w:pPr>
             <w:r>
@@ -168,9 +164,9 @@
                 <w:rFonts w:asciiTheme="minorHAnsi" w:hAnsiTheme="minorHAnsi" w:cstheme="minorHAnsi"/>
                 <w:b/>
                 <w:color w:val="000000"/>
-                <w:sz w:val="22"/>
-              </w:rPr>
-            </w:pPr>
+              </w:rPr>
+            </w:pPr>
+            <w:proofErr w:type="spellStart"/>
             <w:r>
               <w:rPr>
                 <w:rFonts w:asciiTheme="minorHAnsi" w:hAnsiTheme="minorHAnsi" w:cstheme="minorHAnsi"/>
@@ -178,7 +174,17 @@
                 <w:color w:val="000000"/>
                 <w:sz w:val="22"/>
               </w:rPr>
-              <w:t>Dr. Aditi Rawal</w:t>
+              <w:t>Dr.</w:t>
+            </w:r>
+            <w:proofErr w:type="spellEnd"/>
+            <w:r>
+              <w:rPr>
+                <w:rFonts w:asciiTheme="minorHAnsi" w:hAnsiTheme="minorHAnsi" w:cstheme="minorHAnsi"/>
+                <w:b/>
+                <w:color w:val="000000"/>
+                <w:sz w:val="22"/>
+              </w:rPr>
+              <w:t xml:space="preserve"> Aditi Rawal</w:t>
             </w:r>
           </w:p>
         </w:tc>
@@ -201,7 +207,6 @@
                 <w:rFonts w:asciiTheme="minorHAnsi" w:hAnsiTheme="minorHAnsi" w:cstheme="minorHAnsi"/>
                 <w:b/>
                 <w:color w:val="000000"/>
-                <w:sz w:val="22"/>
               </w:rPr>
             </w:pPr>
             <w:r>
@@ -252,7 +257,6 @@
                 <w:b/>
                 <w:bCs/>
                 <w:color w:val="000000"/>
-                <w:sz w:val="22"/>
               </w:rPr>
             </w:pPr>
             <w:r>
@@ -1868,7 +1872,25 @@
           <w:sz w:val="22"/>
           <w:lang w:eastAsia="en-US"/>
         </w:rPr>
-        <w:t>System Concepts, a reputable Agile software development consultancy, will be responsible for implementing the online platform. The company follows the DSDM Atern framework and assigns dedicated teams to each project. They can work on-site or off-site, offering flexibility in project execution.</w:t>
+        <w:t xml:space="preserve">System Concepts, a reputable Agile software development consultancy, will be responsible for implementing the online platform. The company follows the DSDM </w:t>
+      </w:r>
+      <w:r>
+        <w:rPr>
+          <w:rFonts w:asciiTheme="minorHAnsi" w:eastAsiaTheme="minorHAnsi" w:hAnsiTheme="minorHAnsi" w:cstheme="minorHAnsi"/>
+          <w:color w:val="000000" w:themeColor="text1"/>
+          <w:sz w:val="22"/>
+          <w:lang w:eastAsia="en-US"/>
+        </w:rPr>
+        <w:t>Astern</w:t>
+      </w:r>
+      <w:r>
+        <w:rPr>
+          <w:rFonts w:asciiTheme="minorHAnsi" w:eastAsiaTheme="minorHAnsi" w:hAnsiTheme="minorHAnsi" w:cstheme="minorHAnsi"/>
+          <w:color w:val="000000" w:themeColor="text1"/>
+          <w:sz w:val="22"/>
+          <w:lang w:eastAsia="en-US"/>
+        </w:rPr>
+        <w:t xml:space="preserve"> framework and assigns dedicated teams to each project. They can work on-site or off-site, offering flexibility in project execution.</w:t>
       </w:r>
     </w:p>
     <w:p>
@@ -2233,6 +2255,7 @@
               <w:rPr>
                 <w:rFonts w:asciiTheme="minorHAnsi" w:eastAsiaTheme="minorHAnsi" w:hAnsiTheme="minorHAnsi" w:cstheme="minorHAnsi"/>
                 <w:color w:val="000000"/>
+                <w:highlight w:val="yellow"/>
                 <w:lang w:eastAsia="en-US"/>
               </w:rPr>
               <w:t>As an Order Handling Clerk, I want to use the website to process telephone purchases, replacing the paper-based system.</w:t>
@@ -2363,6 +2386,7 @@
               <w:rPr>
                 <w:rFonts w:asciiTheme="minorHAnsi" w:eastAsiaTheme="minorHAnsi" w:hAnsiTheme="minorHAnsi" w:cstheme="minorHAnsi"/>
                 <w:color w:val="000000"/>
+                <w:highlight w:val="yellow"/>
                 <w:lang w:eastAsia="en-US"/>
               </w:rPr>
               <w:t>As a customer, I want to be able to change my account details to ensure my most up-to-date information is recorded.</w:t>
@@ -2558,9 +2582,18 @@
               <w:rPr>
                 <w:rFonts w:asciiTheme="minorHAnsi" w:eastAsiaTheme="minorHAnsi" w:hAnsiTheme="minorHAnsi" w:cstheme="minorHAnsi"/>
                 <w:color w:val="000000"/>
-                <w:lang w:eastAsia="en-US"/>
-              </w:rPr>
-              <w:t xml:space="preserve">As a customer register an account. </w:t>
+                <w:highlight w:val="yellow"/>
+                <w:lang w:eastAsia="en-US"/>
+              </w:rPr>
+              <w:t>As a customer register an account.</w:t>
+            </w:r>
+            <w:r>
+              <w:rPr>
+                <w:rFonts w:asciiTheme="minorHAnsi" w:eastAsiaTheme="minorHAnsi" w:hAnsiTheme="minorHAnsi" w:cstheme="minorHAnsi"/>
+                <w:color w:val="000000"/>
+                <w:lang w:eastAsia="en-US"/>
+              </w:rPr>
+              <w:t xml:space="preserve"> </w:t>
             </w:r>
           </w:p>
         </w:tc>
@@ -2688,6 +2721,7 @@
               <w:rPr>
                 <w:rFonts w:asciiTheme="minorHAnsi" w:eastAsiaTheme="minorHAnsi" w:hAnsiTheme="minorHAnsi" w:cstheme="minorHAnsi"/>
                 <w:color w:val="000000"/>
+                <w:highlight w:val="yellow"/>
                 <w:lang w:eastAsia="en-US"/>
               </w:rPr>
               <w:t>As a customer, I want to be able to modify my shopping cart so that I can change my mind about what I want to buy.</w:t>
@@ -2818,6 +2852,7 @@
               <w:rPr>
                 <w:rFonts w:asciiTheme="minorHAnsi" w:eastAsiaTheme="minorHAnsi" w:hAnsiTheme="minorHAnsi" w:cstheme="minorHAnsi"/>
                 <w:color w:val="000000"/>
+                <w:highlight w:val="yellow"/>
                 <w:lang w:eastAsia="en-US"/>
               </w:rPr>
               <w:t>The system must be designed to handle a 30% increase in traffic during peak periods without degradation in performance.</w:t>
@@ -2883,6 +2918,7 @@
               <w:rPr>
                 <w:rFonts w:asciiTheme="minorHAnsi" w:eastAsiaTheme="minorHAnsi" w:hAnsiTheme="minorHAnsi" w:cstheme="minorHAnsi"/>
                 <w:color w:val="000000"/>
+                <w:highlight w:val="yellow"/>
                 <w:lang w:eastAsia="en-US"/>
               </w:rPr>
               <w:t>As a customer, I want to enter separate delivery and invoice addresses so that I can receive bags when staying at a friend’s house.</w:t>
@@ -2941,6 +2977,7 @@
               <w:rPr>
                 <w:rFonts w:asciiTheme="minorHAnsi" w:eastAsiaTheme="minorHAnsi" w:hAnsiTheme="minorHAnsi" w:cstheme="minorHAnsi"/>
                 <w:color w:val="000000"/>
+                <w:highlight w:val="red"/>
                 <w:lang w:eastAsia="en-US"/>
               </w:rPr>
             </w:pPr>
@@ -2948,6 +2985,7 @@
               <w:rPr>
                 <w:rFonts w:asciiTheme="minorHAnsi" w:eastAsiaTheme="minorHAnsi" w:hAnsiTheme="minorHAnsi" w:cstheme="minorHAnsi"/>
                 <w:color w:val="000000"/>
+                <w:highlight w:val="red"/>
                 <w:lang w:eastAsia="en-US"/>
               </w:rPr>
               <w:t>As a Customer I want to be able to change my account details so that my most up to date details are recorded.</w:t>
@@ -3006,6 +3044,7 @@
               <w:rPr>
                 <w:rFonts w:asciiTheme="minorHAnsi" w:eastAsiaTheme="minorHAnsi" w:hAnsiTheme="minorHAnsi" w:cstheme="minorHAnsi"/>
                 <w:color w:val="000000"/>
+                <w:highlight w:val="red"/>
                 <w:lang w:eastAsia="en-US"/>
               </w:rPr>
             </w:pPr>
@@ -3143,6 +3182,7 @@
               <w:rPr>
                 <w:rFonts w:asciiTheme="minorHAnsi" w:eastAsiaTheme="minorHAnsi" w:hAnsiTheme="minorHAnsi" w:cstheme="minorHAnsi"/>
                 <w:color w:val="000000"/>
+                <w:highlight w:val="yellow"/>
                 <w:lang w:eastAsia="en-US"/>
               </w:rPr>
               <w:t>All user data, including personal information and payment details, must be encrypted to ensure the highest level of security.</w:t>
@@ -3208,25 +3248,10 @@
               <w:rPr>
                 <w:rFonts w:asciiTheme="minorHAnsi" w:eastAsiaTheme="minorHAnsi" w:hAnsiTheme="minorHAnsi" w:cstheme="minorHAnsi"/>
                 <w:color w:val="000000"/>
-                <w:lang w:eastAsia="en-US"/>
-              </w:rPr>
-              <w:t>Maintain consistent branding elements and design across the website to reinforce the</w:t>
-            </w:r>
-            <w:r>
-              <w:rPr>
-                <w:rFonts w:asciiTheme="minorHAnsi" w:eastAsiaTheme="minorHAnsi" w:hAnsiTheme="minorHAnsi" w:cstheme="minorHAnsi"/>
-                <w:color w:val="000000"/>
-                <w:lang w:eastAsia="en-US"/>
-              </w:rPr>
-              <w:t xml:space="preserve">ir </w:t>
-            </w:r>
-            <w:r>
-              <w:rPr>
-                <w:rFonts w:asciiTheme="minorHAnsi" w:eastAsiaTheme="minorHAnsi" w:hAnsiTheme="minorHAnsi" w:cstheme="minorHAnsi"/>
-                <w:color w:val="000000"/>
-                <w:lang w:eastAsia="en-US"/>
-              </w:rPr>
-              <w:t>brand identity.</w:t>
+                <w:highlight w:val="yellow"/>
+                <w:lang w:eastAsia="en-US"/>
+              </w:rPr>
+              <w:t>Maintain consistent branding elements and design across the website to reinforce their brand identity.</w:t>
             </w:r>
           </w:p>
         </w:tc>
@@ -3354,6 +3379,7 @@
               <w:rPr>
                 <w:rFonts w:asciiTheme="minorHAnsi" w:eastAsiaTheme="minorHAnsi" w:hAnsiTheme="minorHAnsi" w:cstheme="minorHAnsi"/>
                 <w:color w:val="000000"/>
+                <w:highlight w:val="yellow"/>
                 <w:lang w:eastAsia="en-US"/>
               </w:rPr>
               <w:t>As the Marketing Director I would like an offers or discount page so that we can inform our customers of the aforementioned.</w:t>
@@ -3484,6 +3510,7 @@
               <w:rPr>
                 <w:rFonts w:asciiTheme="minorHAnsi" w:eastAsiaTheme="minorHAnsi" w:hAnsiTheme="minorHAnsi" w:cstheme="minorHAnsi"/>
                 <w:color w:val="000000"/>
+                <w:highlight w:val="yellow"/>
                 <w:lang w:eastAsia="en-US"/>
               </w:rPr>
               <w:t>As the Operations Director, I want to accept all forms of payment to capture the largest market possible.</w:t>
@@ -3813,7 +3840,29 @@
           <w:color w:val="000000"/>
           <w:sz w:val="22"/>
         </w:rPr>
-        <w:t xml:space="preserve"> – High level requirements analysis and MoSCoW prioritisation (</w:t>
+        <w:t xml:space="preserve"> – High level requirements analysis and </w:t>
+      </w:r>
+      <w:proofErr w:type="spellStart"/>
+      <w:r>
+        <w:rPr>
+          <w:rFonts w:asciiTheme="minorHAnsi" w:hAnsiTheme="minorHAnsi" w:cstheme="minorHAnsi"/>
+          <w:b/>
+          <w:bCs/>
+          <w:color w:val="000000"/>
+          <w:sz w:val="22"/>
+        </w:rPr>
+        <w:t>MoSCoW</w:t>
+      </w:r>
+      <w:proofErr w:type="spellEnd"/>
+      <w:r>
+        <w:rPr>
+          <w:rFonts w:asciiTheme="minorHAnsi" w:hAnsiTheme="minorHAnsi" w:cstheme="minorHAnsi"/>
+          <w:b/>
+          <w:bCs/>
+          <w:color w:val="000000"/>
+          <w:sz w:val="22"/>
+        </w:rPr>
+        <w:t xml:space="preserve"> prioritisation (</w:t>
       </w:r>
       <w:r>
         <w:rPr>
@@ -4457,8 +4506,19 @@
           <w:sz w:val="22"/>
         </w:rPr>
         <w:tab/>
-        <w:t>Use the MoSCoW</w:t>
-      </w:r>
+        <w:t xml:space="preserve">Use the </w:t>
+      </w:r>
+      <w:proofErr w:type="spellStart"/>
+      <w:r>
+        <w:rPr>
+          <w:rFonts w:asciiTheme="minorHAnsi" w:hAnsiTheme="minorHAnsi" w:cstheme="minorHAnsi"/>
+          <w:bCs/>
+          <w:color w:val="000000"/>
+          <w:sz w:val="22"/>
+        </w:rPr>
+        <w:t>MoSCoW</w:t>
+      </w:r>
+      <w:proofErr w:type="spellEnd"/>
       <w:r>
         <w:rPr>
           <w:rFonts w:asciiTheme="minorHAnsi" w:hAnsiTheme="minorHAnsi" w:cstheme="minorHAnsi"/>
@@ -5235,7 +5295,27 @@
                 <w:szCs w:val="20"/>
                 <w:lang w:eastAsia="en-GB"/>
               </w:rPr>
-              <w:t xml:space="preserve">Demonstrate exceptional understanding of high-level requirements analysis and MoSCoW prioritisation. </w:t>
+              <w:t xml:space="preserve">Demonstrate exceptional understanding of high-level requirements analysis and </w:t>
+            </w:r>
+            <w:proofErr w:type="spellStart"/>
+            <w:r>
+              <w:rPr>
+                <w:rFonts w:asciiTheme="minorHAnsi" w:eastAsia="Times New Roman" w:hAnsiTheme="minorHAnsi" w:cstheme="minorHAnsi"/>
+                <w:sz w:val="20"/>
+                <w:szCs w:val="20"/>
+                <w:lang w:eastAsia="en-GB"/>
+              </w:rPr>
+              <w:t>MoSCoW</w:t>
+            </w:r>
+            <w:proofErr w:type="spellEnd"/>
+            <w:r>
+              <w:rPr>
+                <w:rFonts w:asciiTheme="minorHAnsi" w:eastAsia="Times New Roman" w:hAnsiTheme="minorHAnsi" w:cstheme="minorHAnsi"/>
+                <w:sz w:val="20"/>
+                <w:szCs w:val="20"/>
+                <w:lang w:eastAsia="en-GB"/>
+              </w:rPr>
+              <w:t xml:space="preserve"> prioritisation. </w:t>
             </w:r>
           </w:p>
           <w:p>
@@ -5262,7 +5342,27 @@
                 <w:szCs w:val="20"/>
                 <w:lang w:eastAsia="en-GB"/>
               </w:rPr>
-              <w:t xml:space="preserve">Apply the MoSCoW rules thoroughly, demonstrating an outstanding understanding of the need for incremental delivery. </w:t>
+              <w:t xml:space="preserve">Apply the </w:t>
+            </w:r>
+            <w:proofErr w:type="spellStart"/>
+            <w:r>
+              <w:rPr>
+                <w:rFonts w:asciiTheme="minorHAnsi" w:eastAsia="Times New Roman" w:hAnsiTheme="minorHAnsi" w:cstheme="minorHAnsi"/>
+                <w:sz w:val="20"/>
+                <w:szCs w:val="20"/>
+                <w:lang w:eastAsia="en-GB"/>
+              </w:rPr>
+              <w:t>MoSCoW</w:t>
+            </w:r>
+            <w:proofErr w:type="spellEnd"/>
+            <w:r>
+              <w:rPr>
+                <w:rFonts w:asciiTheme="minorHAnsi" w:eastAsia="Times New Roman" w:hAnsiTheme="minorHAnsi" w:cstheme="minorHAnsi"/>
+                <w:sz w:val="20"/>
+                <w:szCs w:val="20"/>
+                <w:lang w:eastAsia="en-GB"/>
+              </w:rPr>
+              <w:t xml:space="preserve"> rules thoroughly, demonstrating an outstanding understanding of the need for incremental delivery. </w:t>
             </w:r>
           </w:p>
           <w:p>
@@ -5505,7 +5605,27 @@
                 <w:szCs w:val="20"/>
                 <w:lang w:eastAsia="en-GB"/>
               </w:rPr>
-              <w:t xml:space="preserve">Demonstrate a thorough understanding of high-level requirements analysis and MoSCoW prioritisation. </w:t>
+              <w:t xml:space="preserve">Demonstrate a thorough understanding of high-level requirements analysis and </w:t>
+            </w:r>
+            <w:proofErr w:type="spellStart"/>
+            <w:r>
+              <w:rPr>
+                <w:rFonts w:asciiTheme="minorHAnsi" w:eastAsia="Times New Roman" w:hAnsiTheme="minorHAnsi" w:cstheme="minorHAnsi"/>
+                <w:sz w:val="20"/>
+                <w:szCs w:val="20"/>
+                <w:lang w:eastAsia="en-GB"/>
+              </w:rPr>
+              <w:t>MoSCoW</w:t>
+            </w:r>
+            <w:proofErr w:type="spellEnd"/>
+            <w:r>
+              <w:rPr>
+                <w:rFonts w:asciiTheme="minorHAnsi" w:eastAsia="Times New Roman" w:hAnsiTheme="minorHAnsi" w:cstheme="minorHAnsi"/>
+                <w:sz w:val="20"/>
+                <w:szCs w:val="20"/>
+                <w:lang w:eastAsia="en-GB"/>
+              </w:rPr>
+              <w:t xml:space="preserve"> prioritisation. </w:t>
             </w:r>
           </w:p>
           <w:p>
@@ -5532,7 +5652,27 @@
                 <w:szCs w:val="20"/>
                 <w:lang w:eastAsia="en-GB"/>
               </w:rPr>
-              <w:t xml:space="preserve">Apply the MoSCoW rules sensibly, demonstrating a clear understanding of the need for incremental delivery. </w:t>
+              <w:t xml:space="preserve">Apply the </w:t>
+            </w:r>
+            <w:proofErr w:type="spellStart"/>
+            <w:r>
+              <w:rPr>
+                <w:rFonts w:asciiTheme="minorHAnsi" w:eastAsia="Times New Roman" w:hAnsiTheme="minorHAnsi" w:cstheme="minorHAnsi"/>
+                <w:sz w:val="20"/>
+                <w:szCs w:val="20"/>
+                <w:lang w:eastAsia="en-GB"/>
+              </w:rPr>
+              <w:t>MoSCoW</w:t>
+            </w:r>
+            <w:proofErr w:type="spellEnd"/>
+            <w:r>
+              <w:rPr>
+                <w:rFonts w:asciiTheme="minorHAnsi" w:eastAsia="Times New Roman" w:hAnsiTheme="minorHAnsi" w:cstheme="minorHAnsi"/>
+                <w:sz w:val="20"/>
+                <w:szCs w:val="20"/>
+                <w:lang w:eastAsia="en-GB"/>
+              </w:rPr>
+              <w:t xml:space="preserve"> rules sensibly, demonstrating a clear understanding of the need for incremental delivery. </w:t>
             </w:r>
           </w:p>
           <w:p>
@@ -5750,7 +5890,27 @@
                 <w:szCs w:val="20"/>
                 <w:lang w:eastAsia="en-GB"/>
               </w:rPr>
-              <w:t xml:space="preserve">Demonstrate a good understanding of high-level requirements analysis and MoSCoW prioritisation. </w:t>
+              <w:t xml:space="preserve">Demonstrate a good understanding of high-level requirements analysis and </w:t>
+            </w:r>
+            <w:proofErr w:type="spellStart"/>
+            <w:r>
+              <w:rPr>
+                <w:rFonts w:asciiTheme="minorHAnsi" w:eastAsia="Times New Roman" w:hAnsiTheme="minorHAnsi" w:cstheme="minorHAnsi"/>
+                <w:sz w:val="20"/>
+                <w:szCs w:val="20"/>
+                <w:lang w:eastAsia="en-GB"/>
+              </w:rPr>
+              <w:t>MoSCoW</w:t>
+            </w:r>
+            <w:proofErr w:type="spellEnd"/>
+            <w:r>
+              <w:rPr>
+                <w:rFonts w:asciiTheme="minorHAnsi" w:eastAsia="Times New Roman" w:hAnsiTheme="minorHAnsi" w:cstheme="minorHAnsi"/>
+                <w:sz w:val="20"/>
+                <w:szCs w:val="20"/>
+                <w:lang w:eastAsia="en-GB"/>
+              </w:rPr>
+              <w:t xml:space="preserve"> prioritisation. </w:t>
             </w:r>
           </w:p>
           <w:p>
@@ -5777,7 +5937,27 @@
                 <w:szCs w:val="20"/>
                 <w:lang w:eastAsia="en-GB"/>
               </w:rPr>
-              <w:t xml:space="preserve">Apply the MoSCoW rules sensibly, demonstrating a good understanding of the need for incremental delivery. </w:t>
+              <w:t xml:space="preserve">Apply the </w:t>
+            </w:r>
+            <w:proofErr w:type="spellStart"/>
+            <w:r>
+              <w:rPr>
+                <w:rFonts w:asciiTheme="minorHAnsi" w:eastAsia="Times New Roman" w:hAnsiTheme="minorHAnsi" w:cstheme="minorHAnsi"/>
+                <w:sz w:val="20"/>
+                <w:szCs w:val="20"/>
+                <w:lang w:eastAsia="en-GB"/>
+              </w:rPr>
+              <w:t>MoSCoW</w:t>
+            </w:r>
+            <w:proofErr w:type="spellEnd"/>
+            <w:r>
+              <w:rPr>
+                <w:rFonts w:asciiTheme="minorHAnsi" w:eastAsia="Times New Roman" w:hAnsiTheme="minorHAnsi" w:cstheme="minorHAnsi"/>
+                <w:sz w:val="20"/>
+                <w:szCs w:val="20"/>
+                <w:lang w:eastAsia="en-GB"/>
+              </w:rPr>
+              <w:t xml:space="preserve"> rules sensibly, demonstrating a good understanding of the need for incremental delivery. </w:t>
             </w:r>
           </w:p>
           <w:p>
@@ -6066,7 +6246,27 @@
                 <w:szCs w:val="20"/>
                 <w:lang w:eastAsia="en-GB"/>
               </w:rPr>
-              <w:t xml:space="preserve">Demonstrate understanding of some the issues relating to high level requirements analysis and MoSCoW prioritisation. </w:t>
+              <w:t xml:space="preserve">Demonstrate understanding of some the issues relating to high level requirements analysis and </w:t>
+            </w:r>
+            <w:proofErr w:type="spellStart"/>
+            <w:r>
+              <w:rPr>
+                <w:rFonts w:asciiTheme="minorHAnsi" w:eastAsia="Times New Roman" w:hAnsiTheme="minorHAnsi" w:cstheme="minorHAnsi"/>
+                <w:sz w:val="20"/>
+                <w:szCs w:val="20"/>
+                <w:lang w:eastAsia="en-GB"/>
+              </w:rPr>
+              <w:t>MoSCoW</w:t>
+            </w:r>
+            <w:proofErr w:type="spellEnd"/>
+            <w:r>
+              <w:rPr>
+                <w:rFonts w:asciiTheme="minorHAnsi" w:eastAsia="Times New Roman" w:hAnsiTheme="minorHAnsi" w:cstheme="minorHAnsi"/>
+                <w:sz w:val="20"/>
+                <w:szCs w:val="20"/>
+                <w:lang w:eastAsia="en-GB"/>
+              </w:rPr>
+              <w:t xml:space="preserve"> prioritisation. </w:t>
             </w:r>
           </w:p>
           <w:p>
@@ -6093,7 +6293,27 @@
                 <w:szCs w:val="20"/>
                 <w:lang w:eastAsia="en-GB"/>
               </w:rPr>
-              <w:t xml:space="preserve">Apply the MoSCoW rules in a sensible way demonstrating some understanding of the need for incremental delivery. </w:t>
+              <w:t xml:space="preserve">Apply the </w:t>
+            </w:r>
+            <w:proofErr w:type="spellStart"/>
+            <w:r>
+              <w:rPr>
+                <w:rFonts w:asciiTheme="minorHAnsi" w:eastAsia="Times New Roman" w:hAnsiTheme="minorHAnsi" w:cstheme="minorHAnsi"/>
+                <w:sz w:val="20"/>
+                <w:szCs w:val="20"/>
+                <w:lang w:eastAsia="en-GB"/>
+              </w:rPr>
+              <w:t>MoSCoW</w:t>
+            </w:r>
+            <w:proofErr w:type="spellEnd"/>
+            <w:r>
+              <w:rPr>
+                <w:rFonts w:asciiTheme="minorHAnsi" w:eastAsia="Times New Roman" w:hAnsiTheme="minorHAnsi" w:cstheme="minorHAnsi"/>
+                <w:sz w:val="20"/>
+                <w:szCs w:val="20"/>
+                <w:lang w:eastAsia="en-GB"/>
+              </w:rPr>
+              <w:t xml:space="preserve"> rules in a sensible way demonstrating some understanding of the need for incremental delivery. </w:t>
             </w:r>
           </w:p>
           <w:p>
@@ -6311,7 +6531,27 @@
                 <w:szCs w:val="20"/>
                 <w:lang w:eastAsia="en-GB"/>
               </w:rPr>
-              <w:t xml:space="preserve">Demonstrate a basic understanding of high-level requirements analysis and MoSCoW prioritisation. </w:t>
+              <w:t xml:space="preserve">Demonstrate a basic understanding of high-level requirements analysis and </w:t>
+            </w:r>
+            <w:proofErr w:type="spellStart"/>
+            <w:r>
+              <w:rPr>
+                <w:rFonts w:asciiTheme="minorHAnsi" w:eastAsia="Times New Roman" w:hAnsiTheme="minorHAnsi" w:cstheme="minorHAnsi"/>
+                <w:sz w:val="20"/>
+                <w:szCs w:val="20"/>
+                <w:lang w:eastAsia="en-GB"/>
+              </w:rPr>
+              <w:t>MoSCoW</w:t>
+            </w:r>
+            <w:proofErr w:type="spellEnd"/>
+            <w:r>
+              <w:rPr>
+                <w:rFonts w:asciiTheme="minorHAnsi" w:eastAsia="Times New Roman" w:hAnsiTheme="minorHAnsi" w:cstheme="minorHAnsi"/>
+                <w:sz w:val="20"/>
+                <w:szCs w:val="20"/>
+                <w:lang w:eastAsia="en-GB"/>
+              </w:rPr>
+              <w:t xml:space="preserve"> prioritisation. </w:t>
             </w:r>
           </w:p>
           <w:p>
@@ -6338,7 +6578,27 @@
                 <w:szCs w:val="20"/>
                 <w:lang w:eastAsia="en-GB"/>
               </w:rPr>
-              <w:t>Apply the MoSCoW rules in a basic way.</w:t>
+              <w:t xml:space="preserve">Apply the </w:t>
+            </w:r>
+            <w:proofErr w:type="spellStart"/>
+            <w:r>
+              <w:rPr>
+                <w:rFonts w:asciiTheme="minorHAnsi" w:eastAsia="Times New Roman" w:hAnsiTheme="minorHAnsi" w:cstheme="minorHAnsi"/>
+                <w:sz w:val="20"/>
+                <w:szCs w:val="20"/>
+                <w:lang w:eastAsia="en-GB"/>
+              </w:rPr>
+              <w:t>MoSCoW</w:t>
+            </w:r>
+            <w:proofErr w:type="spellEnd"/>
+            <w:r>
+              <w:rPr>
+                <w:rFonts w:asciiTheme="minorHAnsi" w:eastAsia="Times New Roman" w:hAnsiTheme="minorHAnsi" w:cstheme="minorHAnsi"/>
+                <w:sz w:val="20"/>
+                <w:szCs w:val="20"/>
+                <w:lang w:eastAsia="en-GB"/>
+              </w:rPr>
+              <w:t xml:space="preserve"> rules in a basic way.</w:t>
             </w:r>
           </w:p>
           <w:p>
@@ -6549,7 +6809,27 @@
                 <w:szCs w:val="20"/>
                 <w:lang w:eastAsia="en-GB"/>
               </w:rPr>
-              <w:t>Lack of clarity on the MoSCoW rules.</w:t>
+              <w:t xml:space="preserve">Lack of clarity on the </w:t>
+            </w:r>
+            <w:proofErr w:type="spellStart"/>
+            <w:r>
+              <w:rPr>
+                <w:rFonts w:asciiTheme="minorHAnsi" w:eastAsia="Times New Roman" w:hAnsiTheme="minorHAnsi" w:cstheme="minorHAnsi"/>
+                <w:sz w:val="20"/>
+                <w:szCs w:val="20"/>
+                <w:lang w:eastAsia="en-GB"/>
+              </w:rPr>
+              <w:t>MoSCoW</w:t>
+            </w:r>
+            <w:proofErr w:type="spellEnd"/>
+            <w:r>
+              <w:rPr>
+                <w:rFonts w:asciiTheme="minorHAnsi" w:eastAsia="Times New Roman" w:hAnsiTheme="minorHAnsi" w:cstheme="minorHAnsi"/>
+                <w:sz w:val="20"/>
+                <w:szCs w:val="20"/>
+                <w:lang w:eastAsia="en-GB"/>
+              </w:rPr>
+              <w:t xml:space="preserve"> rules.</w:t>
             </w:r>
           </w:p>
           <w:p>
@@ -6709,6 +6989,13 @@
       <w:r>
         <w:continuationSeparator/>
       </w:r>
+    </w:p>
+  </w:endnote>
+  <w:endnote w:type="continuationNotice" w:id="1">
+    <w:p>
+      <w:pPr>
+        <w:spacing w:after="0" w:line="240" w:lineRule="auto"/>
+      </w:pPr>
     </w:p>
   </w:endnote>
 </w:endnotes>
@@ -6727,6 +7014,11 @@
         <w:docPartUnique/>
       </w:docPartObj>
     </w:sdtPr>
+    <w:sdtEndPr>
+      <w:rPr>
+        <w:rStyle w:val="PageNumber"/>
+      </w:rPr>
+    </w:sdtEndPr>
     <w:sdtContent>
       <w:p>
         <w:pPr>
@@ -6778,6 +7070,11 @@
         <w:docPartUnique/>
       </w:docPartObj>
     </w:sdtPr>
+    <w:sdtEndPr>
+      <w:rPr>
+        <w:rStyle w:val="PageNumber"/>
+      </w:rPr>
+    </w:sdtEndPr>
     <w:sdtContent>
       <w:p>
         <w:pPr>
@@ -6849,6 +7146,13 @@
       <w:r>
         <w:continuationSeparator/>
       </w:r>
+    </w:p>
+  </w:footnote>
+  <w:footnote w:type="continuationNotice" w:id="1">
+    <w:p>
+      <w:pPr>
+        <w:spacing w:after="0" w:line="240" w:lineRule="auto"/>
+      </w:pPr>
     </w:p>
   </w:footnote>
 </w:footnotes>

</xml_diff>

<commit_message>
completed two functions are 'change password' and 'forgot password'
</commit_message>
<xml_diff>
--- a/src/main/resources/static/wordFiles/COMP 1787 Coursework 23-24 T2.docx
+++ b/src/main/resources/static/wordFiles/COMP 1787 Coursework 23-24 T2.docx
@@ -1,6 +1,6 @@
 
 <file path=word/document.xml><?xml version="1.0" encoding="utf-8"?>
-<w:document xmlns:wpc="http://schemas.microsoft.com/office/word/2010/wordprocessingCanvas" xmlns:cx="http://schemas.microsoft.com/office/drawing/2014/chartex" xmlns:cx1="http://schemas.microsoft.com/office/drawing/2015/9/8/chartex" xmlns:cx2="http://schemas.microsoft.com/office/drawing/2015/10/21/chartex" xmlns:cx3="http://schemas.microsoft.com/office/drawing/2016/5/9/chartex" xmlns:cx4="http://schemas.microsoft.com/office/drawing/2016/5/10/chartex" xmlns:cx5="http://schemas.microsoft.com/office/drawing/2016/5/11/chartex" xmlns:cx6="http://schemas.microsoft.com/office/drawing/2016/5/12/chartex" xmlns:cx7="http://schemas.microsoft.com/office/drawing/2016/5/13/chartex" xmlns:cx8="http://schemas.microsoft.com/office/drawing/2016/5/14/chartex" xmlns:mc="http://schemas.openxmlformats.org/markup-compatibility/2006" xmlns:aink="http://schemas.microsoft.com/office/drawing/2016/ink" xmlns:am3d="http://schemas.microsoft.com/office/drawing/2017/model3d" xmlns:o="urn:schemas-microsoft-com:office:office" xmlns:oel="http://schemas.microsoft.com/office/2019/extlst" xmlns:r="http://schemas.openxmlformats.org/officeDocument/2006/relationships" xmlns:m="http://schemas.openxmlformats.org/officeDocument/2006/math" xmlns:v="urn:schemas-microsoft-com:vml" xmlns:wp14="http://schemas.microsoft.com/office/word/2010/wordprocessingDrawing" xmlns:wp="http://schemas.openxmlformats.org/drawingml/2006/wordprocessingDrawing" xmlns:w10="urn:schemas-microsoft-com:office:word" xmlns:w="http://schemas.openxmlformats.org/wordprocessingml/2006/main" xmlns:w14="http://schemas.microsoft.com/office/word/2010/wordml" xmlns:w15="http://schemas.microsoft.com/office/word/2012/wordml" xmlns:w16cex="http://schemas.microsoft.com/office/word/2018/wordml/cex" xmlns:w16cid="http://schemas.microsoft.com/office/word/2016/wordml/cid" xmlns:w16="http://schemas.microsoft.com/office/word/2018/wordml" xmlns:w16sdtdh="http://schemas.microsoft.com/office/word/2020/wordml/sdtdatahash" xmlns:w16se="http://schemas.microsoft.com/office/word/2015/wordml/symex" xmlns:wpg="http://schemas.microsoft.com/office/word/2010/wordprocessingGroup" xmlns:wpi="http://schemas.microsoft.com/office/word/2010/wordprocessingInk" xmlns:wne="http://schemas.microsoft.com/office/word/2006/wordml" xmlns:wps="http://schemas.microsoft.com/office/word/2010/wordprocessingShape" mc:Ignorable="w14 w15 w16se w16cid w16 w16cex w16sdtdh wp14">
+<w:document xmlns:wpc="http://schemas.microsoft.com/office/word/2010/wordprocessingCanvas" xmlns:cx="http://schemas.microsoft.com/office/drawing/2014/chartex" xmlns:cx1="http://schemas.microsoft.com/office/drawing/2015/9/8/chartex" xmlns:cx2="http://schemas.microsoft.com/office/drawing/2015/10/21/chartex" xmlns:cx3="http://schemas.microsoft.com/office/drawing/2016/5/9/chartex" xmlns:cx4="http://schemas.microsoft.com/office/drawing/2016/5/10/chartex" xmlns:cx5="http://schemas.microsoft.com/office/drawing/2016/5/11/chartex" xmlns:cx6="http://schemas.microsoft.com/office/drawing/2016/5/12/chartex" xmlns:cx7="http://schemas.microsoft.com/office/drawing/2016/5/13/chartex" xmlns:cx8="http://schemas.microsoft.com/office/drawing/2016/5/14/chartex" xmlns:mc="http://schemas.openxmlformats.org/markup-compatibility/2006" xmlns:aink="http://schemas.microsoft.com/office/drawing/2016/ink" xmlns:am3d="http://schemas.microsoft.com/office/drawing/2017/model3d" xmlns:o="urn:schemas-microsoft-com:office:office" xmlns:oel="http://schemas.microsoft.com/office/2019/extlst" xmlns:r="http://schemas.openxmlformats.org/officeDocument/2006/relationships" xmlns:m="http://schemas.openxmlformats.org/officeDocument/2006/math" xmlns:v="urn:schemas-microsoft-com:vml" xmlns:wp14="http://schemas.microsoft.com/office/word/2010/wordprocessingDrawing" xmlns:wp="http://schemas.openxmlformats.org/drawingml/2006/wordprocessingDrawing" xmlns:w10="urn:schemas-microsoft-com:office:word" xmlns:w="http://schemas.openxmlformats.org/wordprocessingml/2006/main" xmlns:w14="http://schemas.microsoft.com/office/word/2010/wordml" xmlns:w15="http://schemas.microsoft.com/office/word/2012/wordml" xmlns:w16cex="http://schemas.microsoft.com/office/word/2018/wordml/cex" xmlns:w16cid="http://schemas.microsoft.com/office/word/2016/wordml/cid" xmlns:w16="http://schemas.microsoft.com/office/word/2018/wordml" xmlns:w16du="http://schemas.microsoft.com/office/word/2023/wordml/word16du" xmlns:w16sdtdh="http://schemas.microsoft.com/office/word/2020/wordml/sdtdatahash" xmlns:w16se="http://schemas.microsoft.com/office/word/2015/wordml/symex" xmlns:wpg="http://schemas.microsoft.com/office/word/2010/wordprocessingGroup" xmlns:wpi="http://schemas.microsoft.com/office/word/2010/wordprocessingInk" xmlns:wne="http://schemas.microsoft.com/office/word/2006/wordml" xmlns:wps="http://schemas.microsoft.com/office/word/2010/wordprocessingShape" mc:Ignorable="w14 w15 w16se w16cid w16 w16cex w16sdtdh w16du wp14">
   <w:body>
     <w:tbl>
       <w:tblPr>
@@ -20,9 +20,9 @@
         <w:tblLook w:val="04A0" w:firstRow="1" w:lastRow="0" w:firstColumn="1" w:lastColumn="0" w:noHBand="0" w:noVBand="1"/>
       </w:tblPr>
       <w:tblGrid>
-        <w:gridCol w:w="2729"/>
-        <w:gridCol w:w="3180"/>
-        <w:gridCol w:w="3177"/>
+        <w:gridCol w:w="2732"/>
+        <w:gridCol w:w="3182"/>
+        <w:gridCol w:w="3172"/>
       </w:tblGrid>
       <w:tr>
         <w:trPr>
@@ -53,7 +53,6 @@
                 <w:rFonts w:asciiTheme="minorHAnsi" w:hAnsiTheme="minorHAnsi" w:cstheme="minorHAnsi"/>
                 <w:b/>
                 <w:color w:val="000000"/>
-                <w:sz w:val="22"/>
               </w:rPr>
               <w:t>COMP1787 (2023/2024)</w:t>
             </w:r>
@@ -85,7 +84,6 @@
                 <w:rFonts w:asciiTheme="minorHAnsi" w:hAnsiTheme="minorHAnsi" w:cstheme="minorHAnsi"/>
                 <w:b/>
                 <w:color w:val="000000"/>
-                <w:sz w:val="22"/>
               </w:rPr>
               <w:t>Requirements Management</w:t>
             </w:r>
@@ -116,7 +114,6 @@
                 <w:rFonts w:asciiTheme="minorHAnsi" w:hAnsiTheme="minorHAnsi" w:cstheme="minorHAnsi"/>
                 <w:b/>
                 <w:color w:val="000000"/>
-                <w:sz w:val="22"/>
               </w:rPr>
               <w:t>Contribution: 100% of course</w:t>
             </w:r>
@@ -152,7 +149,6 @@
                 <w:rFonts w:asciiTheme="minorHAnsi" w:hAnsiTheme="minorHAnsi" w:cstheme="minorHAnsi"/>
                 <w:b/>
                 <w:color w:val="000000"/>
-                <w:sz w:val="22"/>
               </w:rPr>
               <w:t xml:space="preserve">Module Leader: </w:t>
             </w:r>
@@ -172,7 +168,6 @@
                 <w:rFonts w:asciiTheme="minorHAnsi" w:hAnsiTheme="minorHAnsi" w:cstheme="minorHAnsi"/>
                 <w:b/>
                 <w:color w:val="000000"/>
-                <w:sz w:val="22"/>
               </w:rPr>
               <w:t>Dr.</w:t>
             </w:r>
@@ -182,7 +177,6 @@
                 <w:rFonts w:asciiTheme="minorHAnsi" w:hAnsiTheme="minorHAnsi" w:cstheme="minorHAnsi"/>
                 <w:b/>
                 <w:color w:val="000000"/>
-                <w:sz w:val="22"/>
               </w:rPr>
               <w:t xml:space="preserve"> Aditi Rawal</w:t>
             </w:r>
@@ -214,7 +208,6 @@
                 <w:rFonts w:asciiTheme="minorHAnsi" w:hAnsiTheme="minorHAnsi" w:cstheme="minorHAnsi"/>
                 <w:b/>
                 <w:color w:val="000000"/>
-                <w:sz w:val="22"/>
               </w:rPr>
               <w:t xml:space="preserve">Coursework Term </w:t>
             </w:r>
@@ -223,7 +216,6 @@
                 <w:rFonts w:asciiTheme="minorHAnsi" w:hAnsiTheme="minorHAnsi" w:cstheme="minorHAnsi"/>
                 <w:b/>
                 <w:color w:val="000000"/>
-                <w:sz w:val="22"/>
               </w:rPr>
               <w:t>2</w:t>
             </w:r>
@@ -232,7 +224,6 @@
                 <w:rFonts w:asciiTheme="minorHAnsi" w:hAnsiTheme="minorHAnsi" w:cstheme="minorHAnsi"/>
                 <w:b/>
                 <w:color w:val="000000"/>
-                <w:sz w:val="22"/>
               </w:rPr>
               <w:t xml:space="preserve"> (collabs)</w:t>
             </w:r>
@@ -265,7 +256,6 @@
                 <w:b/>
                 <w:bCs/>
                 <w:color w:val="000000" w:themeColor="text1"/>
-                <w:sz w:val="22"/>
               </w:rPr>
               <w:t xml:space="preserve">Deadline Date: </w:t>
             </w:r>
@@ -275,7 +265,6 @@
                 <w:b/>
                 <w:bCs/>
                 <w:color w:val="000000" w:themeColor="text1"/>
-                <w:sz w:val="22"/>
               </w:rPr>
               <w:t xml:space="preserve"> TBC</w:t>
             </w:r>
@@ -1000,7 +989,6 @@
           <w:bCs/>
           <w:szCs w:val="24"/>
         </w:rPr>
-        <w:lastRenderedPageBreak/>
         <w:t>Detailed Specification</w:t>
       </w:r>
     </w:p>
@@ -1606,7 +1594,6 @@
           <w:u w:val="single"/>
           <w:lang w:eastAsia="en-US"/>
         </w:rPr>
-        <w:lastRenderedPageBreak/>
         <w:t>Case Study: "Green Groceries Online Platform"</w:t>
       </w:r>
     </w:p>
@@ -2048,17 +2035,7 @@
           <w:sz w:val="22"/>
           <w:lang w:eastAsia="en-US"/>
         </w:rPr>
-        <w:t xml:space="preserve">The collaboration between Green Groceries and System Concepts aims to deliver a robust online platform that aligns with the company's values of sustainability and accessibility. The Agile approach </w:t>
-      </w:r>
-      <w:r>
-        <w:rPr>
-          <w:rFonts w:asciiTheme="minorHAnsi" w:eastAsiaTheme="minorHAnsi" w:hAnsiTheme="minorHAnsi" w:cstheme="minorHAnsi"/>
-          <w:color w:val="000000" w:themeColor="text1"/>
-          <w:sz w:val="22"/>
-          <w:lang w:eastAsia="en-US"/>
-        </w:rPr>
-        <w:lastRenderedPageBreak/>
-        <w:t xml:space="preserve">is expected to address the challenges faced in previous projects, providing flexibility and responsiveness to changing requirements throughout the development process. </w:t>
+        <w:t xml:space="preserve">The collaboration between Green Groceries and System Concepts aims to deliver a robust online platform that aligns with the company's values of sustainability and accessibility. The Agile approach is expected to address the challenges faced in previous projects, providing flexibility and responsiveness to changing requirements throughout the development process. </w:t>
       </w:r>
     </w:p>
     <w:p>
@@ -3602,7 +3579,6 @@
           <w:sz w:val="22"/>
           <w:u w:val="single"/>
         </w:rPr>
-        <w:lastRenderedPageBreak/>
         <w:t>Section A</w:t>
       </w:r>
       <w:r>
@@ -4803,16 +4779,7 @@
           <w:bCs/>
           <w:sz w:val="22"/>
         </w:rPr>
-        <w:t xml:space="preserve">Produce a management summary </w:t>
-      </w:r>
-      <w:r>
-        <w:rPr>
-          <w:rFonts w:asciiTheme="minorHAnsi" w:hAnsiTheme="minorHAnsi" w:cstheme="minorHAnsi"/>
-          <w:bCs/>
-          <w:sz w:val="22"/>
-        </w:rPr>
-        <w:lastRenderedPageBreak/>
-        <w:t xml:space="preserve">identifying Legal, Social, Ethical and Professional issues that a system developer for </w:t>
+        <w:t xml:space="preserve">Produce a management summary identifying Legal, Social, Ethical and Professional issues that a system developer for </w:t>
       </w:r>
       <w:r>
         <w:rPr>
@@ -5984,17 +5951,7 @@
                 <w:szCs w:val="20"/>
                 <w:lang w:eastAsia="en-GB"/>
               </w:rPr>
-              <w:t xml:space="preserve">Demonstrate a good understanding of the DPA principles and the practical role </w:t>
-            </w:r>
-            <w:r>
-              <w:rPr>
-                <w:rFonts w:asciiTheme="minorHAnsi" w:eastAsia="Times New Roman" w:hAnsiTheme="minorHAnsi" w:cstheme="minorHAnsi"/>
-                <w:sz w:val="20"/>
-                <w:szCs w:val="20"/>
-                <w:lang w:eastAsia="en-GB"/>
-              </w:rPr>
-              <w:lastRenderedPageBreak/>
-              <w:t xml:space="preserve">of the Data controller. </w:t>
+              <w:t xml:space="preserve">Demonstrate a good understanding of the DPA principles and the practical role of the Data controller. </w:t>
             </w:r>
           </w:p>
           <w:p>
@@ -6085,7 +6042,6 @@
                 <w:szCs w:val="20"/>
                 <w:lang w:eastAsia="en-GB"/>
               </w:rPr>
-              <w:lastRenderedPageBreak/>
               <w:t xml:space="preserve"> </w:t>
             </w:r>
           </w:p>
@@ -6970,7 +6926,7 @@
 </file>
 
 <file path=word/endnotes.xml><?xml version="1.0" encoding="utf-8"?>
-<w:endnotes xmlns:wpc="http://schemas.microsoft.com/office/word/2010/wordprocessingCanvas" xmlns:cx="http://schemas.microsoft.com/office/drawing/2014/chartex" xmlns:cx1="http://schemas.microsoft.com/office/drawing/2015/9/8/chartex" xmlns:cx2="http://schemas.microsoft.com/office/drawing/2015/10/21/chartex" xmlns:cx3="http://schemas.microsoft.com/office/drawing/2016/5/9/chartex" xmlns:cx4="http://schemas.microsoft.com/office/drawing/2016/5/10/chartex" xmlns:cx5="http://schemas.microsoft.com/office/drawing/2016/5/11/chartex" xmlns:cx6="http://schemas.microsoft.com/office/drawing/2016/5/12/chartex" xmlns:cx7="http://schemas.microsoft.com/office/drawing/2016/5/13/chartex" xmlns:cx8="http://schemas.microsoft.com/office/drawing/2016/5/14/chartex" xmlns:mc="http://schemas.openxmlformats.org/markup-compatibility/2006" xmlns:aink="http://schemas.microsoft.com/office/drawing/2016/ink" xmlns:am3d="http://schemas.microsoft.com/office/drawing/2017/model3d" xmlns:o="urn:schemas-microsoft-com:office:office" xmlns:oel="http://schemas.microsoft.com/office/2019/extlst" xmlns:r="http://schemas.openxmlformats.org/officeDocument/2006/relationships" xmlns:m="http://schemas.openxmlformats.org/officeDocument/2006/math" xmlns:v="urn:schemas-microsoft-com:vml" xmlns:wp14="http://schemas.microsoft.com/office/word/2010/wordprocessingDrawing" xmlns:wp="http://schemas.openxmlformats.org/drawingml/2006/wordprocessingDrawing" xmlns:w10="urn:schemas-microsoft-com:office:word" xmlns:w="http://schemas.openxmlformats.org/wordprocessingml/2006/main" xmlns:w14="http://schemas.microsoft.com/office/word/2010/wordml" xmlns:w15="http://schemas.microsoft.com/office/word/2012/wordml" xmlns:w16cex="http://schemas.microsoft.com/office/word/2018/wordml/cex" xmlns:w16cid="http://schemas.microsoft.com/office/word/2016/wordml/cid" xmlns:w16="http://schemas.microsoft.com/office/word/2018/wordml" xmlns:w16sdtdh="http://schemas.microsoft.com/office/word/2020/wordml/sdtdatahash" xmlns:w16se="http://schemas.microsoft.com/office/word/2015/wordml/symex" xmlns:wpg="http://schemas.microsoft.com/office/word/2010/wordprocessingGroup" xmlns:wpi="http://schemas.microsoft.com/office/word/2010/wordprocessingInk" xmlns:wne="http://schemas.microsoft.com/office/word/2006/wordml" xmlns:wps="http://schemas.microsoft.com/office/word/2010/wordprocessingShape" mc:Ignorable="w14 w15 w16se w16cid w16 w16cex w16sdtdh wp14">
+<w:endnotes xmlns:wpc="http://schemas.microsoft.com/office/word/2010/wordprocessingCanvas" xmlns:cx="http://schemas.microsoft.com/office/drawing/2014/chartex" xmlns:cx1="http://schemas.microsoft.com/office/drawing/2015/9/8/chartex" xmlns:cx2="http://schemas.microsoft.com/office/drawing/2015/10/21/chartex" xmlns:cx3="http://schemas.microsoft.com/office/drawing/2016/5/9/chartex" xmlns:cx4="http://schemas.microsoft.com/office/drawing/2016/5/10/chartex" xmlns:cx5="http://schemas.microsoft.com/office/drawing/2016/5/11/chartex" xmlns:cx6="http://schemas.microsoft.com/office/drawing/2016/5/12/chartex" xmlns:cx7="http://schemas.microsoft.com/office/drawing/2016/5/13/chartex" xmlns:cx8="http://schemas.microsoft.com/office/drawing/2016/5/14/chartex" xmlns:mc="http://schemas.openxmlformats.org/markup-compatibility/2006" xmlns:aink="http://schemas.microsoft.com/office/drawing/2016/ink" xmlns:am3d="http://schemas.microsoft.com/office/drawing/2017/model3d" xmlns:o="urn:schemas-microsoft-com:office:office" xmlns:oel="http://schemas.microsoft.com/office/2019/extlst" xmlns:r="http://schemas.openxmlformats.org/officeDocument/2006/relationships" xmlns:m="http://schemas.openxmlformats.org/officeDocument/2006/math" xmlns:v="urn:schemas-microsoft-com:vml" xmlns:wp14="http://schemas.microsoft.com/office/word/2010/wordprocessingDrawing" xmlns:wp="http://schemas.openxmlformats.org/drawingml/2006/wordprocessingDrawing" xmlns:w10="urn:schemas-microsoft-com:office:word" xmlns:w="http://schemas.openxmlformats.org/wordprocessingml/2006/main" xmlns:w14="http://schemas.microsoft.com/office/word/2010/wordml" xmlns:w15="http://schemas.microsoft.com/office/word/2012/wordml" xmlns:w16cex="http://schemas.microsoft.com/office/word/2018/wordml/cex" xmlns:w16cid="http://schemas.microsoft.com/office/word/2016/wordml/cid" xmlns:w16="http://schemas.microsoft.com/office/word/2018/wordml" xmlns:w16du="http://schemas.microsoft.com/office/word/2023/wordml/word16du" xmlns:w16sdtdh="http://schemas.microsoft.com/office/word/2020/wordml/sdtdatahash" xmlns:w16se="http://schemas.microsoft.com/office/word/2015/wordml/symex" xmlns:wpg="http://schemas.microsoft.com/office/word/2010/wordprocessingGroup" xmlns:wpi="http://schemas.microsoft.com/office/word/2010/wordprocessingInk" xmlns:wne="http://schemas.microsoft.com/office/word/2006/wordml" xmlns:wps="http://schemas.microsoft.com/office/word/2010/wordprocessingShape" mc:Ignorable="w14 w15 w16se w16cid w16 w16cex w16sdtdh w16du wp14">
   <w:endnote w:type="separator" w:id="-1">
     <w:p>
       <w:pPr>
@@ -7002,7 +6958,7 @@
 </file>
 
 <file path=word/footer1.xml><?xml version="1.0" encoding="utf-8"?>
-<w:ftr xmlns:wpc="http://schemas.microsoft.com/office/word/2010/wordprocessingCanvas" xmlns:cx="http://schemas.microsoft.com/office/drawing/2014/chartex" xmlns:cx1="http://schemas.microsoft.com/office/drawing/2015/9/8/chartex" xmlns:cx2="http://schemas.microsoft.com/office/drawing/2015/10/21/chartex" xmlns:cx3="http://schemas.microsoft.com/office/drawing/2016/5/9/chartex" xmlns:cx4="http://schemas.microsoft.com/office/drawing/2016/5/10/chartex" xmlns:cx5="http://schemas.microsoft.com/office/drawing/2016/5/11/chartex" xmlns:cx6="http://schemas.microsoft.com/office/drawing/2016/5/12/chartex" xmlns:cx7="http://schemas.microsoft.com/office/drawing/2016/5/13/chartex" xmlns:cx8="http://schemas.microsoft.com/office/drawing/2016/5/14/chartex" xmlns:mc="http://schemas.openxmlformats.org/markup-compatibility/2006" xmlns:aink="http://schemas.microsoft.com/office/drawing/2016/ink" xmlns:am3d="http://schemas.microsoft.com/office/drawing/2017/model3d" xmlns:o="urn:schemas-microsoft-com:office:office" xmlns:oel="http://schemas.microsoft.com/office/2019/extlst" xmlns:r="http://schemas.openxmlformats.org/officeDocument/2006/relationships" xmlns:m="http://schemas.openxmlformats.org/officeDocument/2006/math" xmlns:v="urn:schemas-microsoft-com:vml" xmlns:wp14="http://schemas.microsoft.com/office/word/2010/wordprocessingDrawing" xmlns:wp="http://schemas.openxmlformats.org/drawingml/2006/wordprocessingDrawing" xmlns:w10="urn:schemas-microsoft-com:office:word" xmlns:w="http://schemas.openxmlformats.org/wordprocessingml/2006/main" xmlns:w14="http://schemas.microsoft.com/office/word/2010/wordml" xmlns:w15="http://schemas.microsoft.com/office/word/2012/wordml" xmlns:w16cex="http://schemas.microsoft.com/office/word/2018/wordml/cex" xmlns:w16cid="http://schemas.microsoft.com/office/word/2016/wordml/cid" xmlns:w16="http://schemas.microsoft.com/office/word/2018/wordml" xmlns:w16sdtdh="http://schemas.microsoft.com/office/word/2020/wordml/sdtdatahash" xmlns:w16se="http://schemas.microsoft.com/office/word/2015/wordml/symex" xmlns:wpg="http://schemas.microsoft.com/office/word/2010/wordprocessingGroup" xmlns:wpi="http://schemas.microsoft.com/office/word/2010/wordprocessingInk" xmlns:wne="http://schemas.microsoft.com/office/word/2006/wordml" xmlns:wps="http://schemas.microsoft.com/office/word/2010/wordprocessingShape" mc:Ignorable="w14 w15 w16se w16cid w16 w16cex w16sdtdh wp14">
+<w:ftr xmlns:wpc="http://schemas.microsoft.com/office/word/2010/wordprocessingCanvas" xmlns:cx="http://schemas.microsoft.com/office/drawing/2014/chartex" xmlns:cx1="http://schemas.microsoft.com/office/drawing/2015/9/8/chartex" xmlns:cx2="http://schemas.microsoft.com/office/drawing/2015/10/21/chartex" xmlns:cx3="http://schemas.microsoft.com/office/drawing/2016/5/9/chartex" xmlns:cx4="http://schemas.microsoft.com/office/drawing/2016/5/10/chartex" xmlns:cx5="http://schemas.microsoft.com/office/drawing/2016/5/11/chartex" xmlns:cx6="http://schemas.microsoft.com/office/drawing/2016/5/12/chartex" xmlns:cx7="http://schemas.microsoft.com/office/drawing/2016/5/13/chartex" xmlns:cx8="http://schemas.microsoft.com/office/drawing/2016/5/14/chartex" xmlns:mc="http://schemas.openxmlformats.org/markup-compatibility/2006" xmlns:aink="http://schemas.microsoft.com/office/drawing/2016/ink" xmlns:am3d="http://schemas.microsoft.com/office/drawing/2017/model3d" xmlns:o="urn:schemas-microsoft-com:office:office" xmlns:oel="http://schemas.microsoft.com/office/2019/extlst" xmlns:r="http://schemas.openxmlformats.org/officeDocument/2006/relationships" xmlns:m="http://schemas.openxmlformats.org/officeDocument/2006/math" xmlns:v="urn:schemas-microsoft-com:vml" xmlns:wp14="http://schemas.microsoft.com/office/word/2010/wordprocessingDrawing" xmlns:wp="http://schemas.openxmlformats.org/drawingml/2006/wordprocessingDrawing" xmlns:w10="urn:schemas-microsoft-com:office:word" xmlns:w="http://schemas.openxmlformats.org/wordprocessingml/2006/main" xmlns:w14="http://schemas.microsoft.com/office/word/2010/wordml" xmlns:w15="http://schemas.microsoft.com/office/word/2012/wordml" xmlns:w16cex="http://schemas.microsoft.com/office/word/2018/wordml/cex" xmlns:w16cid="http://schemas.microsoft.com/office/word/2016/wordml/cid" xmlns:w16="http://schemas.microsoft.com/office/word/2018/wordml" xmlns:w16du="http://schemas.microsoft.com/office/word/2023/wordml/word16du" xmlns:w16sdtdh="http://schemas.microsoft.com/office/word/2020/wordml/sdtdatahash" xmlns:w16se="http://schemas.microsoft.com/office/word/2015/wordml/symex" xmlns:wpg="http://schemas.microsoft.com/office/word/2010/wordprocessingGroup" xmlns:wpi="http://schemas.microsoft.com/office/word/2010/wordprocessingInk" xmlns:wne="http://schemas.microsoft.com/office/word/2006/wordml" xmlns:wps="http://schemas.microsoft.com/office/word/2010/wordprocessingShape" mc:Ignorable="w14 w15 w16se w16cid w16 w16cex w16sdtdh w16du wp14">
   <w:sdt>
     <w:sdtPr>
       <w:rPr>
@@ -7014,11 +6970,6 @@
         <w:docPartUnique/>
       </w:docPartObj>
     </w:sdtPr>
-    <w:sdtEndPr>
-      <w:rPr>
-        <w:rStyle w:val="PageNumber"/>
-      </w:rPr>
-    </w:sdtEndPr>
     <w:sdtContent>
       <w:p>
         <w:pPr>
@@ -7058,7 +7009,7 @@
 </file>
 
 <file path=word/footer2.xml><?xml version="1.0" encoding="utf-8"?>
-<w:ftr xmlns:wpc="http://schemas.microsoft.com/office/word/2010/wordprocessingCanvas" xmlns:cx="http://schemas.microsoft.com/office/drawing/2014/chartex" xmlns:cx1="http://schemas.microsoft.com/office/drawing/2015/9/8/chartex" xmlns:cx2="http://schemas.microsoft.com/office/drawing/2015/10/21/chartex" xmlns:cx3="http://schemas.microsoft.com/office/drawing/2016/5/9/chartex" xmlns:cx4="http://schemas.microsoft.com/office/drawing/2016/5/10/chartex" xmlns:cx5="http://schemas.microsoft.com/office/drawing/2016/5/11/chartex" xmlns:cx6="http://schemas.microsoft.com/office/drawing/2016/5/12/chartex" xmlns:cx7="http://schemas.microsoft.com/office/drawing/2016/5/13/chartex" xmlns:cx8="http://schemas.microsoft.com/office/drawing/2016/5/14/chartex" xmlns:mc="http://schemas.openxmlformats.org/markup-compatibility/2006" xmlns:aink="http://schemas.microsoft.com/office/drawing/2016/ink" xmlns:am3d="http://schemas.microsoft.com/office/drawing/2017/model3d" xmlns:o="urn:schemas-microsoft-com:office:office" xmlns:oel="http://schemas.microsoft.com/office/2019/extlst" xmlns:r="http://schemas.openxmlformats.org/officeDocument/2006/relationships" xmlns:m="http://schemas.openxmlformats.org/officeDocument/2006/math" xmlns:v="urn:schemas-microsoft-com:vml" xmlns:wp14="http://schemas.microsoft.com/office/word/2010/wordprocessingDrawing" xmlns:wp="http://schemas.openxmlformats.org/drawingml/2006/wordprocessingDrawing" xmlns:w10="urn:schemas-microsoft-com:office:word" xmlns:w="http://schemas.openxmlformats.org/wordprocessingml/2006/main" xmlns:w14="http://schemas.microsoft.com/office/word/2010/wordml" xmlns:w15="http://schemas.microsoft.com/office/word/2012/wordml" xmlns:w16cex="http://schemas.microsoft.com/office/word/2018/wordml/cex" xmlns:w16cid="http://schemas.microsoft.com/office/word/2016/wordml/cid" xmlns:w16="http://schemas.microsoft.com/office/word/2018/wordml" xmlns:w16sdtdh="http://schemas.microsoft.com/office/word/2020/wordml/sdtdatahash" xmlns:w16se="http://schemas.microsoft.com/office/word/2015/wordml/symex" xmlns:wpg="http://schemas.microsoft.com/office/word/2010/wordprocessingGroup" xmlns:wpi="http://schemas.microsoft.com/office/word/2010/wordprocessingInk" xmlns:wne="http://schemas.microsoft.com/office/word/2006/wordml" xmlns:wps="http://schemas.microsoft.com/office/word/2010/wordprocessingShape" mc:Ignorable="w14 w15 w16se w16cid w16 w16cex w16sdtdh wp14">
+<w:ftr xmlns:wpc="http://schemas.microsoft.com/office/word/2010/wordprocessingCanvas" xmlns:cx="http://schemas.microsoft.com/office/drawing/2014/chartex" xmlns:cx1="http://schemas.microsoft.com/office/drawing/2015/9/8/chartex" xmlns:cx2="http://schemas.microsoft.com/office/drawing/2015/10/21/chartex" xmlns:cx3="http://schemas.microsoft.com/office/drawing/2016/5/9/chartex" xmlns:cx4="http://schemas.microsoft.com/office/drawing/2016/5/10/chartex" xmlns:cx5="http://schemas.microsoft.com/office/drawing/2016/5/11/chartex" xmlns:cx6="http://schemas.microsoft.com/office/drawing/2016/5/12/chartex" xmlns:cx7="http://schemas.microsoft.com/office/drawing/2016/5/13/chartex" xmlns:cx8="http://schemas.microsoft.com/office/drawing/2016/5/14/chartex" xmlns:mc="http://schemas.openxmlformats.org/markup-compatibility/2006" xmlns:aink="http://schemas.microsoft.com/office/drawing/2016/ink" xmlns:am3d="http://schemas.microsoft.com/office/drawing/2017/model3d" xmlns:o="urn:schemas-microsoft-com:office:office" xmlns:oel="http://schemas.microsoft.com/office/2019/extlst" xmlns:r="http://schemas.openxmlformats.org/officeDocument/2006/relationships" xmlns:m="http://schemas.openxmlformats.org/officeDocument/2006/math" xmlns:v="urn:schemas-microsoft-com:vml" xmlns:wp14="http://schemas.microsoft.com/office/word/2010/wordprocessingDrawing" xmlns:wp="http://schemas.openxmlformats.org/drawingml/2006/wordprocessingDrawing" xmlns:w10="urn:schemas-microsoft-com:office:word" xmlns:w="http://schemas.openxmlformats.org/wordprocessingml/2006/main" xmlns:w14="http://schemas.microsoft.com/office/word/2010/wordml" xmlns:w15="http://schemas.microsoft.com/office/word/2012/wordml" xmlns:w16cex="http://schemas.microsoft.com/office/word/2018/wordml/cex" xmlns:w16cid="http://schemas.microsoft.com/office/word/2016/wordml/cid" xmlns:w16="http://schemas.microsoft.com/office/word/2018/wordml" xmlns:w16du="http://schemas.microsoft.com/office/word/2023/wordml/word16du" xmlns:w16sdtdh="http://schemas.microsoft.com/office/word/2020/wordml/sdtdatahash" xmlns:w16se="http://schemas.microsoft.com/office/word/2015/wordml/symex" xmlns:wpg="http://schemas.microsoft.com/office/word/2010/wordprocessingGroup" xmlns:wpi="http://schemas.microsoft.com/office/word/2010/wordprocessingInk" xmlns:wne="http://schemas.microsoft.com/office/word/2006/wordml" xmlns:wps="http://schemas.microsoft.com/office/word/2010/wordprocessingShape" mc:Ignorable="w14 w15 w16se w16cid w16 w16cex w16sdtdh w16du wp14">
   <w:sdt>
     <w:sdtPr>
       <w:rPr>
@@ -7070,11 +7021,6 @@
         <w:docPartUnique/>
       </w:docPartObj>
     </w:sdtPr>
-    <w:sdtEndPr>
-      <w:rPr>
-        <w:rStyle w:val="PageNumber"/>
-      </w:rPr>
-    </w:sdtEndPr>
     <w:sdtContent>
       <w:p>
         <w:pPr>
@@ -7127,7 +7073,7 @@
 </file>
 
 <file path=word/footnotes.xml><?xml version="1.0" encoding="utf-8"?>
-<w:footnotes xmlns:wpc="http://schemas.microsoft.com/office/word/2010/wordprocessingCanvas" xmlns:cx="http://schemas.microsoft.com/office/drawing/2014/chartex" xmlns:cx1="http://schemas.microsoft.com/office/drawing/2015/9/8/chartex" xmlns:cx2="http://schemas.microsoft.com/office/drawing/2015/10/21/chartex" xmlns:cx3="http://schemas.microsoft.com/office/drawing/2016/5/9/chartex" xmlns:cx4="http://schemas.microsoft.com/office/drawing/2016/5/10/chartex" xmlns:cx5="http://schemas.microsoft.com/office/drawing/2016/5/11/chartex" xmlns:cx6="http://schemas.microsoft.com/office/drawing/2016/5/12/chartex" xmlns:cx7="http://schemas.microsoft.com/office/drawing/2016/5/13/chartex" xmlns:cx8="http://schemas.microsoft.com/office/drawing/2016/5/14/chartex" xmlns:mc="http://schemas.openxmlformats.org/markup-compatibility/2006" xmlns:aink="http://schemas.microsoft.com/office/drawing/2016/ink" xmlns:am3d="http://schemas.microsoft.com/office/drawing/2017/model3d" xmlns:o="urn:schemas-microsoft-com:office:office" xmlns:oel="http://schemas.microsoft.com/office/2019/extlst" xmlns:r="http://schemas.openxmlformats.org/officeDocument/2006/relationships" xmlns:m="http://schemas.openxmlformats.org/officeDocument/2006/math" xmlns:v="urn:schemas-microsoft-com:vml" xmlns:wp14="http://schemas.microsoft.com/office/word/2010/wordprocessingDrawing" xmlns:wp="http://schemas.openxmlformats.org/drawingml/2006/wordprocessingDrawing" xmlns:w10="urn:schemas-microsoft-com:office:word" xmlns:w="http://schemas.openxmlformats.org/wordprocessingml/2006/main" xmlns:w14="http://schemas.microsoft.com/office/word/2010/wordml" xmlns:w15="http://schemas.microsoft.com/office/word/2012/wordml" xmlns:w16cex="http://schemas.microsoft.com/office/word/2018/wordml/cex" xmlns:w16cid="http://schemas.microsoft.com/office/word/2016/wordml/cid" xmlns:w16="http://schemas.microsoft.com/office/word/2018/wordml" xmlns:w16sdtdh="http://schemas.microsoft.com/office/word/2020/wordml/sdtdatahash" xmlns:w16se="http://schemas.microsoft.com/office/word/2015/wordml/symex" xmlns:wpg="http://schemas.microsoft.com/office/word/2010/wordprocessingGroup" xmlns:wpi="http://schemas.microsoft.com/office/word/2010/wordprocessingInk" xmlns:wne="http://schemas.microsoft.com/office/word/2006/wordml" xmlns:wps="http://schemas.microsoft.com/office/word/2010/wordprocessingShape" mc:Ignorable="w14 w15 w16se w16cid w16 w16cex w16sdtdh wp14">
+<w:footnotes xmlns:wpc="http://schemas.microsoft.com/office/word/2010/wordprocessingCanvas" xmlns:cx="http://schemas.microsoft.com/office/drawing/2014/chartex" xmlns:cx1="http://schemas.microsoft.com/office/drawing/2015/9/8/chartex" xmlns:cx2="http://schemas.microsoft.com/office/drawing/2015/10/21/chartex" xmlns:cx3="http://schemas.microsoft.com/office/drawing/2016/5/9/chartex" xmlns:cx4="http://schemas.microsoft.com/office/drawing/2016/5/10/chartex" xmlns:cx5="http://schemas.microsoft.com/office/drawing/2016/5/11/chartex" xmlns:cx6="http://schemas.microsoft.com/office/drawing/2016/5/12/chartex" xmlns:cx7="http://schemas.microsoft.com/office/drawing/2016/5/13/chartex" xmlns:cx8="http://schemas.microsoft.com/office/drawing/2016/5/14/chartex" xmlns:mc="http://schemas.openxmlformats.org/markup-compatibility/2006" xmlns:aink="http://schemas.microsoft.com/office/drawing/2016/ink" xmlns:am3d="http://schemas.microsoft.com/office/drawing/2017/model3d" xmlns:o="urn:schemas-microsoft-com:office:office" xmlns:oel="http://schemas.microsoft.com/office/2019/extlst" xmlns:r="http://schemas.openxmlformats.org/officeDocument/2006/relationships" xmlns:m="http://schemas.openxmlformats.org/officeDocument/2006/math" xmlns:v="urn:schemas-microsoft-com:vml" xmlns:wp14="http://schemas.microsoft.com/office/word/2010/wordprocessingDrawing" xmlns:wp="http://schemas.openxmlformats.org/drawingml/2006/wordprocessingDrawing" xmlns:w10="urn:schemas-microsoft-com:office:word" xmlns:w="http://schemas.openxmlformats.org/wordprocessingml/2006/main" xmlns:w14="http://schemas.microsoft.com/office/word/2010/wordml" xmlns:w15="http://schemas.microsoft.com/office/word/2012/wordml" xmlns:w16cex="http://schemas.microsoft.com/office/word/2018/wordml/cex" xmlns:w16cid="http://schemas.microsoft.com/office/word/2016/wordml/cid" xmlns:w16="http://schemas.microsoft.com/office/word/2018/wordml" xmlns:w16du="http://schemas.microsoft.com/office/word/2023/wordml/word16du" xmlns:w16sdtdh="http://schemas.microsoft.com/office/word/2020/wordml/sdtdatahash" xmlns:w16se="http://schemas.microsoft.com/office/word/2015/wordml/symex" xmlns:wpg="http://schemas.microsoft.com/office/word/2010/wordprocessingGroup" xmlns:wpi="http://schemas.microsoft.com/office/word/2010/wordprocessingInk" xmlns:wne="http://schemas.microsoft.com/office/word/2006/wordml" xmlns:wps="http://schemas.microsoft.com/office/word/2010/wordprocessingShape" mc:Ignorable="w14 w15 w16se w16cid w16 w16cex w16sdtdh w16du wp14">
   <w:footnote w:type="separator" w:id="-1">
     <w:p>
       <w:pPr>
@@ -7159,7 +7105,7 @@
 </file>
 
 <file path=word/numbering.xml><?xml version="1.0" encoding="utf-8"?>
-<w:numbering xmlns:wpc="http://schemas.microsoft.com/office/word/2010/wordprocessingCanvas" xmlns:cx="http://schemas.microsoft.com/office/drawing/2014/chartex" xmlns:cx1="http://schemas.microsoft.com/office/drawing/2015/9/8/chartex" xmlns:cx2="http://schemas.microsoft.com/office/drawing/2015/10/21/chartex" xmlns:cx3="http://schemas.microsoft.com/office/drawing/2016/5/9/chartex" xmlns:cx4="http://schemas.microsoft.com/office/drawing/2016/5/10/chartex" xmlns:cx5="http://schemas.microsoft.com/office/drawing/2016/5/11/chartex" xmlns:cx6="http://schemas.microsoft.com/office/drawing/2016/5/12/chartex" xmlns:cx7="http://schemas.microsoft.com/office/drawing/2016/5/13/chartex" xmlns:cx8="http://schemas.microsoft.com/office/drawing/2016/5/14/chartex" xmlns:mc="http://schemas.openxmlformats.org/markup-compatibility/2006" xmlns:aink="http://schemas.microsoft.com/office/drawing/2016/ink" xmlns:am3d="http://schemas.microsoft.com/office/drawing/2017/model3d" xmlns:o="urn:schemas-microsoft-com:office:office" xmlns:oel="http://schemas.microsoft.com/office/2019/extlst" xmlns:r="http://schemas.openxmlformats.org/officeDocument/2006/relationships" xmlns:m="http://schemas.openxmlformats.org/officeDocument/2006/math" xmlns:v="urn:schemas-microsoft-com:vml" xmlns:wp14="http://schemas.microsoft.com/office/word/2010/wordprocessingDrawing" xmlns:wp="http://schemas.openxmlformats.org/drawingml/2006/wordprocessingDrawing" xmlns:w10="urn:schemas-microsoft-com:office:word" xmlns:w="http://schemas.openxmlformats.org/wordprocessingml/2006/main" xmlns:w14="http://schemas.microsoft.com/office/word/2010/wordml" xmlns:w15="http://schemas.microsoft.com/office/word/2012/wordml" xmlns:w16cex="http://schemas.microsoft.com/office/word/2018/wordml/cex" xmlns:w16cid="http://schemas.microsoft.com/office/word/2016/wordml/cid" xmlns:w16="http://schemas.microsoft.com/office/word/2018/wordml" xmlns:w16sdtdh="http://schemas.microsoft.com/office/word/2020/wordml/sdtdatahash" xmlns:w16se="http://schemas.microsoft.com/office/word/2015/wordml/symex" xmlns:wpg="http://schemas.microsoft.com/office/word/2010/wordprocessingGroup" xmlns:wpi="http://schemas.microsoft.com/office/word/2010/wordprocessingInk" xmlns:wne="http://schemas.microsoft.com/office/word/2006/wordml" xmlns:wps="http://schemas.microsoft.com/office/word/2010/wordprocessingShape" mc:Ignorable="w14 w15 w16se w16cid w16 w16cex w16sdtdh wp14">
+<w:numbering xmlns:wpc="http://schemas.microsoft.com/office/word/2010/wordprocessingCanvas" xmlns:cx="http://schemas.microsoft.com/office/drawing/2014/chartex" xmlns:cx1="http://schemas.microsoft.com/office/drawing/2015/9/8/chartex" xmlns:cx2="http://schemas.microsoft.com/office/drawing/2015/10/21/chartex" xmlns:cx3="http://schemas.microsoft.com/office/drawing/2016/5/9/chartex" xmlns:cx4="http://schemas.microsoft.com/office/drawing/2016/5/10/chartex" xmlns:cx5="http://schemas.microsoft.com/office/drawing/2016/5/11/chartex" xmlns:cx6="http://schemas.microsoft.com/office/drawing/2016/5/12/chartex" xmlns:cx7="http://schemas.microsoft.com/office/drawing/2016/5/13/chartex" xmlns:cx8="http://schemas.microsoft.com/office/drawing/2016/5/14/chartex" xmlns:mc="http://schemas.openxmlformats.org/markup-compatibility/2006" xmlns:aink="http://schemas.microsoft.com/office/drawing/2016/ink" xmlns:am3d="http://schemas.microsoft.com/office/drawing/2017/model3d" xmlns:o="urn:schemas-microsoft-com:office:office" xmlns:oel="http://schemas.microsoft.com/office/2019/extlst" xmlns:r="http://schemas.openxmlformats.org/officeDocument/2006/relationships" xmlns:m="http://schemas.openxmlformats.org/officeDocument/2006/math" xmlns:v="urn:schemas-microsoft-com:vml" xmlns:wp14="http://schemas.microsoft.com/office/word/2010/wordprocessingDrawing" xmlns:wp="http://schemas.openxmlformats.org/drawingml/2006/wordprocessingDrawing" xmlns:w10="urn:schemas-microsoft-com:office:word" xmlns:w="http://schemas.openxmlformats.org/wordprocessingml/2006/main" xmlns:w14="http://schemas.microsoft.com/office/word/2010/wordml" xmlns:w15="http://schemas.microsoft.com/office/word/2012/wordml" xmlns:w16cex="http://schemas.microsoft.com/office/word/2018/wordml/cex" xmlns:w16cid="http://schemas.microsoft.com/office/word/2016/wordml/cid" xmlns:w16="http://schemas.microsoft.com/office/word/2018/wordml" xmlns:w16du="http://schemas.microsoft.com/office/word/2023/wordml/word16du" xmlns:w16sdtdh="http://schemas.microsoft.com/office/word/2020/wordml/sdtdatahash" xmlns:w16se="http://schemas.microsoft.com/office/word/2015/wordml/symex" xmlns:wpg="http://schemas.microsoft.com/office/word/2010/wordprocessingGroup" xmlns:wpi="http://schemas.microsoft.com/office/word/2010/wordprocessingInk" xmlns:wne="http://schemas.microsoft.com/office/word/2006/wordml" xmlns:wps="http://schemas.microsoft.com/office/word/2010/wordprocessingShape" mc:Ignorable="w14 w15 w16se w16cid w16 w16cex w16sdtdh w16du wp14">
   <w:abstractNum w:abstractNumId="0" w15:restartNumberingAfterBreak="0">
     <w:nsid w:val="16667DB2"/>
     <w:multiLevelType w:val="hybridMultilevel"/>
@@ -8449,7 +8395,7 @@
 </file>
 
 <file path=word/styles.xml><?xml version="1.0" encoding="utf-8"?>
-<w:styles xmlns:mc="http://schemas.openxmlformats.org/markup-compatibility/2006" xmlns:r="http://schemas.openxmlformats.org/officeDocument/2006/relationships" xmlns:w="http://schemas.openxmlformats.org/wordprocessingml/2006/main" xmlns:w14="http://schemas.microsoft.com/office/word/2010/wordml" xmlns:w15="http://schemas.microsoft.com/office/word/2012/wordml" xmlns:w16cex="http://schemas.microsoft.com/office/word/2018/wordml/cex" xmlns:w16cid="http://schemas.microsoft.com/office/word/2016/wordml/cid" xmlns:w16="http://schemas.microsoft.com/office/word/2018/wordml" xmlns:w16sdtdh="http://schemas.microsoft.com/office/word/2020/wordml/sdtdatahash" xmlns:w16se="http://schemas.microsoft.com/office/word/2015/wordml/symex" mc:Ignorable="w14 w15 w16se w16cid w16 w16cex w16sdtdh">
+<w:styles xmlns:mc="http://schemas.openxmlformats.org/markup-compatibility/2006" xmlns:r="http://schemas.openxmlformats.org/officeDocument/2006/relationships" xmlns:w="http://schemas.openxmlformats.org/wordprocessingml/2006/main" xmlns:w14="http://schemas.microsoft.com/office/word/2010/wordml" xmlns:w15="http://schemas.microsoft.com/office/word/2012/wordml" xmlns:w16cex="http://schemas.microsoft.com/office/word/2018/wordml/cex" xmlns:w16cid="http://schemas.microsoft.com/office/word/2016/wordml/cid" xmlns:w16="http://schemas.microsoft.com/office/word/2018/wordml" xmlns:w16du="http://schemas.microsoft.com/office/word/2023/wordml/word16du" xmlns:w16sdtdh="http://schemas.microsoft.com/office/word/2020/wordml/sdtdatahash" xmlns:w16se="http://schemas.microsoft.com/office/word/2015/wordml/symex" mc:Ignorable="w14 w15 w16se w16cid w16 w16cex w16sdtdh w16du">
   <w:docDefaults>
     <w:rPrDefault>
       <w:rPr>

</xml_diff>